<commit_message>
redesigned the isolator model transformation example and user guide
</commit_message>
<xml_diff>
--- a/TA2/Model Transformations/Isolator/Collins CASE TA2 Isolator Transform.docx
+++ b/TA2/Model Transformations/Isolator/Collins CASE TA2 Isolator Transform.docx
@@ -42,7 +42,240 @@
               <w:rPr>
                 <w:sz w:val="20"/>
               </w:rPr>
-              <w:t>The Isolator transform can be performed on a simple UAV example model.  Two versions of the model are available for reference:</w:t>
+              <w:t>To illustrate the Isolator transform, we use a simple single-process example model, which can be found here:</w:t>
+            </w:r>
+          </w:p>
+          <w:p>
+            <w:pPr>
+              <w:pStyle w:val="ListParagraph"/>
+              <w:ind w:left="0"/>
+              <w:jc w:val="both"/>
+              <w:rPr>
+                <w:sz w:val="18"/>
+              </w:rPr>
+            </w:pPr>
+            <w:r>
+              <w:rPr>
+                <w:rStyle w:val="Hyperlink"/>
+                <w:sz w:val="18"/>
+              </w:rPr>
+              <w:t>https://github.com/loonwerks/CASE/tree/master/TA2/Model%20Transformations/</w:t>
+            </w:r>
+            <w:r>
+              <w:rPr>
+                <w:rStyle w:val="Hyperlink"/>
+                <w:sz w:val="18"/>
+              </w:rPr>
+              <w:t>Isolator</w:t>
+            </w:r>
+            <w:r>
+              <w:rPr>
+                <w:rStyle w:val="Hyperlink"/>
+                <w:sz w:val="18"/>
+              </w:rPr>
+              <w:t>/Simple%20Example</w:t>
+            </w:r>
+            <w:r>
+              <w:rPr>
+                <w:sz w:val="18"/>
+              </w:rPr>
+              <w:t xml:space="preserve"> </w:t>
+            </w:r>
+          </w:p>
+          <w:p>
+            <w:pPr>
+              <w:jc w:val="both"/>
+              <w:rPr>
+                <w:sz w:val="20"/>
+              </w:rPr>
+            </w:pPr>
+          </w:p>
+          <w:p>
+            <w:pPr>
+              <w:jc w:val="both"/>
+              <w:rPr>
+                <w:sz w:val="20"/>
+              </w:rPr>
+            </w:pPr>
+            <w:r>
+              <w:rPr>
+                <w:sz w:val="20"/>
+              </w:rPr>
+              <w:t>Two AADL packages are included:</w:t>
+            </w:r>
+          </w:p>
+          <w:p>
+            <w:pPr>
+              <w:pStyle w:val="ListParagraph"/>
+              <w:numPr>
+                <w:ilvl w:val="0"/>
+                <w:numId w:val="2"/>
+              </w:numPr>
+              <w:jc w:val="both"/>
+              <w:rPr>
+                <w:sz w:val="20"/>
+              </w:rPr>
+            </w:pPr>
+            <w:proofErr w:type="spellStart"/>
+            <w:r>
+              <w:rPr>
+                <w:sz w:val="20"/>
+              </w:rPr>
+              <w:t>Untrusted_Component</w:t>
+            </w:r>
+            <w:r>
+              <w:rPr>
+                <w:sz w:val="20"/>
+              </w:rPr>
+              <w:t>.aadl</w:t>
+            </w:r>
+            <w:proofErr w:type="spellEnd"/>
+            <w:r>
+              <w:rPr>
+                <w:sz w:val="20"/>
+              </w:rPr>
+              <w:t xml:space="preserve"> – This is the initial model that includes a </w:t>
+            </w:r>
+            <w:proofErr w:type="gramStart"/>
+            <w:r>
+              <w:rPr>
+                <w:sz w:val="20"/>
+              </w:rPr>
+              <w:t>Resolute</w:t>
+            </w:r>
+            <w:proofErr w:type="gramEnd"/>
+            <w:r>
+              <w:rPr>
+                <w:sz w:val="20"/>
+              </w:rPr>
+              <w:t xml:space="preserve"> requirement for </w:t>
+            </w:r>
+            <w:r>
+              <w:rPr>
+                <w:sz w:val="20"/>
+              </w:rPr>
+              <w:t>isolation of third-party components</w:t>
+            </w:r>
+            <w:r>
+              <w:rPr>
+                <w:sz w:val="20"/>
+              </w:rPr>
+              <w:t>.</w:t>
+            </w:r>
+          </w:p>
+          <w:p>
+            <w:pPr>
+              <w:pStyle w:val="ListParagraph"/>
+              <w:numPr>
+                <w:ilvl w:val="0"/>
+                <w:numId w:val="2"/>
+              </w:numPr>
+              <w:jc w:val="both"/>
+              <w:rPr>
+                <w:sz w:val="20"/>
+              </w:rPr>
+            </w:pPr>
+            <w:proofErr w:type="spellStart"/>
+            <w:r>
+              <w:rPr>
+                <w:sz w:val="20"/>
+              </w:rPr>
+              <w:t>Isolated_Component</w:t>
+            </w:r>
+            <w:r>
+              <w:rPr>
+                <w:sz w:val="20"/>
+              </w:rPr>
+              <w:t>.aadl</w:t>
+            </w:r>
+            <w:proofErr w:type="spellEnd"/>
+            <w:r>
+              <w:rPr>
+                <w:sz w:val="20"/>
+              </w:rPr>
+              <w:t xml:space="preserve"> – This is the result of the </w:t>
+            </w:r>
+            <w:r>
+              <w:rPr>
+                <w:sz w:val="20"/>
+              </w:rPr>
+              <w:t>Isolator</w:t>
+            </w:r>
+            <w:r>
+              <w:rPr>
+                <w:sz w:val="20"/>
+              </w:rPr>
+              <w:t xml:space="preserve"> transform on the initial model.</w:t>
+            </w:r>
+          </w:p>
+          <w:p>
+            <w:pPr>
+              <w:jc w:val="both"/>
+              <w:rPr>
+                <w:sz w:val="20"/>
+              </w:rPr>
+            </w:pPr>
+          </w:p>
+          <w:p>
+            <w:pPr>
+              <w:jc w:val="both"/>
+              <w:rPr>
+                <w:sz w:val="20"/>
+              </w:rPr>
+            </w:pPr>
+            <w:r>
+              <w:rPr>
+                <w:sz w:val="20"/>
+              </w:rPr>
+              <w:t xml:space="preserve">The </w:t>
+            </w:r>
+            <w:r>
+              <w:rPr>
+                <w:sz w:val="20"/>
+              </w:rPr>
+              <w:t>Isolator</w:t>
+            </w:r>
+            <w:r>
+              <w:rPr>
+                <w:sz w:val="20"/>
+              </w:rPr>
+              <w:t xml:space="preserve"> transform can</w:t>
+            </w:r>
+            <w:r>
+              <w:rPr>
+                <w:sz w:val="20"/>
+              </w:rPr>
+              <w:t xml:space="preserve"> also</w:t>
+            </w:r>
+            <w:r>
+              <w:rPr>
+                <w:sz w:val="20"/>
+              </w:rPr>
+              <w:t xml:space="preserve"> be performed on </w:t>
+            </w:r>
+            <w:r>
+              <w:rPr>
+                <w:sz w:val="20"/>
+              </w:rPr>
+              <w:t xml:space="preserve">the CASE Phase 1 </w:t>
+            </w:r>
+            <w:r>
+              <w:rPr>
+                <w:sz w:val="20"/>
+              </w:rPr>
+              <w:t>UAV example model.  T</w:t>
+            </w:r>
+            <w:r>
+              <w:rPr>
+                <w:sz w:val="20"/>
+              </w:rPr>
+              <w:t>hree</w:t>
+            </w:r>
+            <w:r>
+              <w:rPr>
+                <w:sz w:val="20"/>
+              </w:rPr>
+              <w:t xml:space="preserve"> versions of the model are available for reference:</w:t>
             </w:r>
           </w:p>
           <w:p>
@@ -69,7 +302,31 @@
               <w:rPr>
                 <w:sz w:val="20"/>
               </w:rPr>
-              <w:t xml:space="preserve">Initial model – This is the simple UAV example model that includes an imported cyber requirement, which drives the isolation of the </w:t>
+              <w:t xml:space="preserve">Initial model – This is the </w:t>
+            </w:r>
+            <w:r>
+              <w:rPr>
+                <w:sz w:val="20"/>
+              </w:rPr>
+              <w:t>Phase 1</w:t>
+            </w:r>
+            <w:r>
+              <w:rPr>
+                <w:sz w:val="20"/>
+              </w:rPr>
+              <w:t xml:space="preserve"> UAV model that includes an imported cyber requirement, which drives the </w:t>
+            </w:r>
+            <w:r>
+              <w:rPr>
+                <w:sz w:val="20"/>
+              </w:rPr>
+              <w:t xml:space="preserve">isolation of </w:t>
+            </w:r>
+            <w:r>
+              <w:rPr>
+                <w:sz w:val="20"/>
+              </w:rPr>
+              <w:t xml:space="preserve">the </w:t>
             </w:r>
             <w:proofErr w:type="spellStart"/>
             <w:r>
@@ -94,19 +351,26 @@
                 <w:sz w:val="18"/>
               </w:rPr>
             </w:pPr>
-            <w:r>
-              <w:rPr>
-                <w:sz w:val="20"/>
-              </w:rPr>
-              <w:t xml:space="preserve"> </w:t>
-            </w:r>
             <w:hyperlink r:id="rId6" w:history="1">
               <w:r>
                 <w:rPr>
                   <w:rStyle w:val="Hyperlink"/>
                   <w:sz w:val="18"/>
                 </w:rPr>
-                <w:t>https://github.com/loonwerks/CASE/tree/master/TA2/Model%20Transformations/Isolator/Initial%20Model</w:t>
+                <w:t>https://github.com/loonwerks/CASE/tree/master/TA2/Model%20Transformations/Isolator/</w:t>
+              </w:r>
+              <w:r>
+                <w:rPr>
+                  <w:rStyle w:val="Hyperlink"/>
+                </w:rPr>
+                <w:t xml:space="preserve"> </w:t>
+              </w:r>
+              <w:r>
+                <w:rPr>
+                  <w:rStyle w:val="Hyperlink"/>
+                  <w:sz w:val="18"/>
+                </w:rPr>
+                <w:t>UAV%20Example/Initial%20Model</w:t>
               </w:r>
             </w:hyperlink>
           </w:p>
@@ -135,13 +399,31 @@
               <w:rPr>
                 <w:sz w:val="20"/>
               </w:rPr>
-              <w:t>Transformed model – This is the simple UAV example model after the Isolation transform has been applied.  The Trans</w:t>
-            </w:r>
-            <w:r>
-              <w:rPr>
-                <w:sz w:val="20"/>
-              </w:rPr>
-              <w:t>formed model can be found here:</w:t>
+              <w:t xml:space="preserve">Transformed model – This is the </w:t>
+            </w:r>
+            <w:r>
+              <w:rPr>
+                <w:sz w:val="20"/>
+              </w:rPr>
+              <w:t>Phase 1</w:t>
+            </w:r>
+            <w:r>
+              <w:rPr>
+                <w:sz w:val="20"/>
+              </w:rPr>
+              <w:t xml:space="preserve"> UAV model after the </w:t>
+            </w:r>
+            <w:r>
+              <w:rPr>
+                <w:sz w:val="20"/>
+              </w:rPr>
+              <w:t>Isolator</w:t>
+            </w:r>
+            <w:r>
+              <w:rPr>
+                <w:sz w:val="20"/>
+              </w:rPr>
+              <w:t xml:space="preserve"> transform has been applied.  The Transformed model can be found here:</w:t>
             </w:r>
           </w:p>
           <w:p>
@@ -149,7 +431,8 @@
               <w:pStyle w:val="ListParagraph"/>
               <w:jc w:val="both"/>
               <w:rPr>
-                <w:sz w:val="20"/>
+                <w:rStyle w:val="Hyperlink"/>
+                <w:sz w:val="18"/>
               </w:rPr>
             </w:pPr>
             <w:hyperlink r:id="rId7" w:history="1">
@@ -158,7 +441,65 @@
                   <w:rStyle w:val="Hyperlink"/>
                   <w:sz w:val="18"/>
                 </w:rPr>
-                <w:t>https://github.com/loonwerks/CASE/tree/master/TA2/Model%20Transformations/Isolator/Transformed%20Model</w:t>
+                <w:t>https://github.com/loonwerks/CASE/tree/master/TA2/Model%20Transformations/Isolator/</w:t>
+              </w:r>
+              <w:r>
+                <w:rPr>
+                  <w:rStyle w:val="Hyperlink"/>
+                </w:rPr>
+                <w:t xml:space="preserve"> </w:t>
+              </w:r>
+              <w:r>
+                <w:rPr>
+                  <w:rStyle w:val="Hyperlink"/>
+                  <w:sz w:val="18"/>
+                </w:rPr>
+                <w:t>UAV%20Example/Transformed%20Model</w:t>
+              </w:r>
+            </w:hyperlink>
+          </w:p>
+          <w:p>
+            <w:pPr>
+              <w:jc w:val="both"/>
+              <w:rPr>
+                <w:sz w:val="20"/>
+              </w:rPr>
+            </w:pPr>
+          </w:p>
+          <w:p>
+            <w:pPr>
+              <w:pStyle w:val="ListParagraph"/>
+              <w:numPr>
+                <w:ilvl w:val="0"/>
+                <w:numId w:val="1"/>
+              </w:numPr>
+              <w:jc w:val="both"/>
+              <w:rPr>
+                <w:sz w:val="20"/>
+              </w:rPr>
+            </w:pPr>
+            <w:r>
+              <w:rPr>
+                <w:sz w:val="20"/>
+              </w:rPr>
+              <w:t>Test model – This is the Phase 1 UAV model containing several implementations for testing the correctness of the Resolute evaluation on the Filter transform.  The Test model can be found here:</w:t>
+            </w:r>
+          </w:p>
+          <w:p>
+            <w:pPr>
+              <w:pStyle w:val="ListParagraph"/>
+              <w:jc w:val="both"/>
+              <w:rPr>
+                <w:sz w:val="20"/>
+              </w:rPr>
+            </w:pPr>
+            <w:hyperlink r:id="rId8" w:history="1">
+              <w:r>
+                <w:rPr>
+                  <w:rStyle w:val="Hyperlink"/>
+                  <w:sz w:val="18"/>
+                </w:rPr>
+                <w:t>https://github.com/loonwerks/CASE/tree/master/TA2/Model%20Transformations/Filter/ UAV%20Example/Test%20Model</w:t>
               </w:r>
             </w:hyperlink>
           </w:p>
@@ -177,11 +518,23 @@
         <w:t>, they must already be bound to a processor component.</w:t>
       </w:r>
       <w:r>
-        <w:t xml:space="preserve">  For example, the PROC_SW component is bound to the PROC_HW component on line 121 of </w:t>
+        <w:t xml:space="preserve">  For example, the </w:t>
+      </w:r>
+      <w:r>
+        <w:t xml:space="preserve">SW component is bound to the PROC component on line </w:t>
+      </w:r>
+      <w:r>
+        <w:t>60</w:t>
+      </w:r>
+      <w:r>
+        <w:t xml:space="preserve"> of </w:t>
       </w:r>
       <w:proofErr w:type="spellStart"/>
       <w:r>
-        <w:t>MC.aadl</w:t>
+        <w:t>Untrusted_Component</w:t>
+      </w:r>
+      <w:r>
+        <w:t>.aadl</w:t>
       </w:r>
       <w:proofErr w:type="spellEnd"/>
       <w:r>
@@ -225,185 +578,10 @@
           <w:noProof/>
         </w:rPr>
         <w:drawing>
-          <wp:inline distT="0" distB="0" distL="0" distR="0" wp14:anchorId="064FF652" wp14:editId="3A85F985">
-            <wp:extent cx="5943600" cy="481330"/>
+          <wp:inline distT="0" distB="0" distL="0" distR="0" wp14:anchorId="6E4910F2" wp14:editId="16003CB4">
+            <wp:extent cx="5467350" cy="1603406"/>
             <wp:effectExtent l="0" t="0" r="0" b="0"/>
             <wp:docPr id="1" name="Picture 1"/>
-            <wp:cNvGraphicFramePr>
-              <a:graphicFrameLocks xmlns:a="http://schemas.openxmlformats.org/drawingml/2006/main" noChangeAspect="1"/>
-            </wp:cNvGraphicFramePr>
-            <a:graphic xmlns:a="http://schemas.openxmlformats.org/drawingml/2006/main">
-              <a:graphicData uri="http://schemas.openxmlformats.org/drawingml/2006/picture">
-                <pic:pic xmlns:pic="http://schemas.openxmlformats.org/drawingml/2006/picture">
-                  <pic:nvPicPr>
-                    <pic:cNvPr id="1" name=""/>
-                    <pic:cNvPicPr/>
-                  </pic:nvPicPr>
-                  <pic:blipFill>
-                    <a:blip r:embed="rId8"/>
-                    <a:stretch>
-                      <a:fillRect/>
-                    </a:stretch>
-                  </pic:blipFill>
-                  <pic:spPr>
-                    <a:xfrm>
-                      <a:off x="0" y="0"/>
-                      <a:ext cx="5943600" cy="481330"/>
-                    </a:xfrm>
-                    <a:prstGeom prst="rect">
-                      <a:avLst/>
-                    </a:prstGeom>
-                  </pic:spPr>
-                </pic:pic>
-              </a:graphicData>
-            </a:graphic>
-          </wp:inline>
-        </w:drawing>
-      </w:r>
-    </w:p>
-    <w:p>
-      <w:pPr>
-        <w:pStyle w:val="Caption"/>
-        <w:jc w:val="center"/>
-      </w:pPr>
-      <w:bookmarkStart w:id="0" w:name="_Ref18180821"/>
-      <w:r>
-        <w:t xml:space="preserve">Figure </w:t>
-      </w:r>
-      <w:r>
-        <w:rPr>
-          <w:noProof/>
-        </w:rPr>
-        <w:fldChar w:fldCharType="begin"/>
-      </w:r>
-      <w:r>
-        <w:rPr>
-          <w:noProof/>
-        </w:rPr>
-        <w:instrText xml:space="preserve"> SEQ Figure \* ARABIC </w:instrText>
-      </w:r>
-      <w:r>
-        <w:rPr>
-          <w:noProof/>
-        </w:rPr>
-        <w:fldChar w:fldCharType="separate"/>
-      </w:r>
-      <w:r>
-        <w:rPr>
-          <w:noProof/>
-        </w:rPr>
-        <w:t>1</w:t>
-      </w:r>
-      <w:r>
-        <w:rPr>
-          <w:noProof/>
-        </w:rPr>
-        <w:fldChar w:fldCharType="end"/>
-      </w:r>
-      <w:bookmarkEnd w:id="0"/>
-      <w:r>
-        <w:t>. Line 121: Software process is bound to processor</w:t>
-      </w:r>
-      <w:r>
-        <w:rPr>
-          <w:noProof/>
-        </w:rPr>
-        <w:t xml:space="preserve"> component via Actual_Processor_Binding property association.</w:t>
-      </w:r>
-    </w:p>
-    <w:p>
-      <w:r>
-        <w:t>To apply the Isolator transformation, select a process, thread, or thread group subcomponent in a component implementation</w:t>
-      </w:r>
-      <w:r>
-        <w:t xml:space="preserve"> (for example, in </w:t>
-      </w:r>
-      <w:proofErr w:type="spellStart"/>
-      <w:r>
-        <w:t>MC.aadl</w:t>
-      </w:r>
-      <w:proofErr w:type="spellEnd"/>
-      <w:r>
-        <w:t>,</w:t>
-      </w:r>
-      <w:r>
-        <w:t xml:space="preserve"> select</w:t>
-      </w:r>
-      <w:r>
-        <w:t xml:space="preserve"> the PROC_SW subcomponent on line 97)</w:t>
-      </w:r>
-      <w:r>
-        <w:t>.  Note that currently the transformation can only be applied from within the OSATE text editor (future versions will enable applying the transformation from within the graphical editor).  C</w:t>
-      </w:r>
-      <w:r>
-        <w:t xml:space="preserve">lick the CASE </w:t>
-      </w:r>
-      <w:r>
-        <w:sym w:font="Wingdings" w:char="F0E0"/>
-      </w:r>
-      <w:r>
-        <w:t xml:space="preserve"> Cyber Resiliency </w:t>
-      </w:r>
-      <w:r>
-        <w:sym w:font="Wingdings" w:char="F0E0"/>
-      </w:r>
-      <w:r>
-        <w:t xml:space="preserve"> Model Transformations </w:t>
-      </w:r>
-      <w:r>
-        <w:sym w:font="Wingdings" w:char="F0E0"/>
-      </w:r>
-      <w:r>
-        <w:t xml:space="preserve"> Add Isolator… menu item.</w:t>
-      </w:r>
-      <w:r>
-        <w:t xml:space="preserve">  </w:t>
-      </w:r>
-      <w:r>
-        <w:t>A wizard will appear, as shown in</w:t>
-      </w:r>
-      <w:r>
-        <w:t xml:space="preserve"> </w:t>
-      </w:r>
-      <w:r>
-        <w:fldChar w:fldCharType="begin"/>
-      </w:r>
-      <w:r>
-        <w:instrText xml:space="preserve"> REF _Ref18181152 \h </w:instrText>
-      </w:r>
-      <w:r>
-        <w:fldChar w:fldCharType="separate"/>
-      </w:r>
-      <w:r>
-        <w:t xml:space="preserve">Figure </w:t>
-      </w:r>
-      <w:r>
-        <w:rPr>
-          <w:noProof/>
-        </w:rPr>
-        <w:t>2</w:t>
-      </w:r>
-      <w:r>
-        <w:fldChar w:fldCharType="end"/>
-      </w:r>
-      <w:r>
-        <w:t>.</w:t>
-      </w:r>
-    </w:p>
-    <w:p>
-      <w:pPr>
-        <w:keepNext/>
-        <w:jc w:val="center"/>
-      </w:pPr>
-      <w:r>
-        <w:rPr>
-          <w:noProof/>
-        </w:rPr>
-        <w:drawing>
-          <wp:inline distT="0" distB="0" distL="0" distR="0" wp14:anchorId="5F321977" wp14:editId="7471EF5E">
-            <wp:extent cx="2758440" cy="1870212"/>
-            <wp:effectExtent l="0" t="0" r="3810" b="0"/>
-            <wp:docPr id="2" name="Picture 2"/>
             <wp:cNvGraphicFramePr>
               <a:graphicFrameLocks xmlns:a="http://schemas.openxmlformats.org/drawingml/2006/main" noChangeAspect="1"/>
             </wp:cNvGraphicFramePr>
@@ -423,7 +601,7 @@
                   <pic:spPr>
                     <a:xfrm>
                       <a:off x="0" y="0"/>
-                      <a:ext cx="2776023" cy="1882133"/>
+                      <a:ext cx="5505844" cy="1614695"/>
                     </a:xfrm>
                     <a:prstGeom prst="rect">
                       <a:avLst/>
@@ -441,7 +619,7 @@
         <w:pStyle w:val="Caption"/>
         <w:jc w:val="center"/>
       </w:pPr>
-      <w:bookmarkStart w:id="1" w:name="_Ref18181152"/>
+      <w:bookmarkStart w:id="0" w:name="_Ref18180821"/>
       <w:r>
         <w:t xml:space="preserve">Figure </w:t>
       </w:r>
@@ -467,7 +645,7 @@
         <w:rPr>
           <w:noProof/>
         </w:rPr>
-        <w:t>2</w:t>
+        <w:t>1</w:t>
       </w:r>
       <w:r>
         <w:rPr>
@@ -475,150 +653,119 @@
         </w:rPr>
         <w:fldChar w:fldCharType="end"/>
       </w:r>
-      <w:bookmarkEnd w:id="1"/>
-      <w:r>
-        <w:t>. Add Isolator wizard.</w:t>
+      <w:bookmarkEnd w:id="0"/>
+      <w:r>
+        <w:t xml:space="preserve">. Line </w:t>
+      </w:r>
+      <w:r>
+        <w:t>60</w:t>
+      </w:r>
+      <w:r>
+        <w:t xml:space="preserve">: Software process is bound to </w:t>
+      </w:r>
+      <w:r>
+        <w:t xml:space="preserve">hardware </w:t>
+      </w:r>
+      <w:r>
+        <w:t>processor</w:t>
+      </w:r>
+      <w:r>
+        <w:rPr>
+          <w:noProof/>
+        </w:rPr>
+        <w:t xml:space="preserve"> component via Actual_Processor_Binding property association.</w:t>
       </w:r>
     </w:p>
     <w:p>
       <w:r>
         <w:lastRenderedPageBreak/>
-        <w:t xml:space="preserve">The Isolator transform will create a new </w:t>
-      </w:r>
-      <w:r>
-        <w:t>AADL v</w:t>
-      </w:r>
-      <w:r>
-        <w:t>irtual</w:t>
-      </w:r>
-      <w:r>
-        <w:t xml:space="preserve"> p</w:t>
-      </w:r>
-      <w:r>
-        <w:t>rocessor</w:t>
-      </w:r>
-      <w:r>
-        <w:t xml:space="preserve"> component</w:t>
-      </w:r>
-      <w:r>
-        <w:t xml:space="preserve"> and bind it to the same processor that the selected subcomponent </w:t>
-      </w:r>
-      <w:r>
-        <w:t>wa</w:t>
-      </w:r>
-      <w:r>
-        <w:t>s bound to.</w:t>
+        <w:t>To apply the Isolator transform, select a process, thread, or thread group subcomponent in a component implementation</w:t>
+      </w:r>
+      <w:r>
+        <w:t xml:space="preserve"> (for example, in </w:t>
+      </w:r>
+      <w:proofErr w:type="spellStart"/>
+      <w:r>
+        <w:t>Untrusted_Component</w:t>
+      </w:r>
+      <w:r>
+        <w:t>.aadl</w:t>
+      </w:r>
+      <w:proofErr w:type="spellEnd"/>
+      <w:r>
+        <w:t>,</w:t>
+      </w:r>
+      <w:r>
+        <w:t xml:space="preserve"> select</w:t>
+      </w:r>
+      <w:r>
+        <w:t xml:space="preserve"> the SW subcomponent on line </w:t>
+      </w:r>
+      <w:r>
+        <w:t>58</w:t>
+      </w:r>
+      <w:r>
+        <w:t>)</w:t>
+      </w:r>
+      <w:r>
+        <w:t>.  Note that currently the transformation can only be applied from within the OSATE text editor (future versions will enable applying the transformation from within the graphical editor).  C</w:t>
+      </w:r>
+      <w:r>
+        <w:t xml:space="preserve">lick the CASE </w:t>
+      </w:r>
+      <w:r>
+        <w:sym w:font="Wingdings" w:char="F0E0"/>
+      </w:r>
+      <w:r>
+        <w:t xml:space="preserve"> Cyber Resiliency </w:t>
+      </w:r>
+      <w:r>
+        <w:sym w:font="Wingdings" w:char="F0E0"/>
+      </w:r>
+      <w:r>
+        <w:t xml:space="preserve"> Model Transformations </w:t>
+      </w:r>
+      <w:r>
+        <w:sym w:font="Wingdings" w:char="F0E0"/>
+      </w:r>
+      <w:r>
+        <w:t xml:space="preserve"> Add Isolator… menu item.</w:t>
       </w:r>
       <w:r>
         <w:t xml:space="preserve">  </w:t>
       </w:r>
       <w:r>
-        <w:t>You can provide the name of the virtual processor subcomponent, or use the default name in the first field of the wizard.</w:t>
-      </w:r>
-      <w:r>
-        <w:t xml:space="preserve">  If the field is left blank, the default name will be used.</w:t>
-      </w:r>
-      <w:r>
-        <w:t xml:space="preserve">  </w:t>
-      </w:r>
-      <w:r>
-        <w:t>Note that if the specified name already exists, a number will be appended to the name to make it unique within the containing component implementation.</w:t>
-      </w:r>
-      <w:r>
-        <w:t xml:space="preserve">  </w:t>
+        <w:t>A wizard will appear, as shown in</w:t>
+      </w:r>
+      <w:r>
+        <w:t xml:space="preserve"> </w:t>
+      </w:r>
+      <w:r>
+        <w:fldChar w:fldCharType="begin"/>
+      </w:r>
+      <w:r>
+        <w:instrText xml:space="preserve"> REF _Ref18181152 \h </w:instrText>
+      </w:r>
+      <w:r>
+        <w:fldChar w:fldCharType="separate"/>
+      </w:r>
+      <w:r>
+        <w:t xml:space="preserve">Figure </w:t>
+      </w:r>
+      <w:r>
+        <w:rPr>
+          <w:noProof/>
+        </w:rPr>
+        <w:t>2</w:t>
+      </w:r>
+      <w:r>
+        <w:fldChar w:fldCharType="end"/>
+      </w:r>
+      <w:r>
+        <w:t>.</w:t>
       </w:r>
     </w:p>
     <w:p>
-      <w:bookmarkStart w:id="2" w:name="_GoBack"/>
-      <w:bookmarkEnd w:id="2"/>
-      <w:r>
-        <w:t>The build process will package isolated components in a virtual machine.  You can specify the virtual machine operating system, use the default name</w:t>
-      </w:r>
-      <w:r>
-        <w:t>, or leave blank</w:t>
-      </w:r>
-      <w:r>
-        <w:t xml:space="preserve">.  </w:t>
-      </w:r>
-      <w:r>
-        <w:t xml:space="preserve">The Isolator transform enables you to choose whether you would like to isolate the selected component and all of its subcomponents, or only specific subcomponents.  Choosing to isolate only selected subcomponents will enable checkboxes for each subcomponent for selection/de-selection.  </w:t>
-      </w:r>
-    </w:p>
-    <w:p>
-      <w:r>
-        <w:t>The requirement drop-down</w:t>
-      </w:r>
-      <w:r>
-        <w:t xml:space="preserve"> box</w:t>
-      </w:r>
-      <w:r>
-        <w:t xml:space="preserve"> lists all of the imported cyber-requirements from the TA1 tools.  By specifying the cyber requirement that drives the filter transformation, the appropriate assurance argument can be constructed for demonstrating the requirement was addressed correctly.  A requirement does not need to be selected to insert the </w:t>
-      </w:r>
-      <w:r>
-        <w:t>isolator</w:t>
-      </w:r>
-      <w:r>
-        <w:t>, but it is highly recommended for construction of the proper system assurance case.</w:t>
-      </w:r>
-    </w:p>
-    <w:p>
-      <w:r>
-        <w:t>Clicking OK will close the wizard and apply the model transformation.</w:t>
-      </w:r>
-      <w:r>
-        <w:t xml:space="preserve">  </w:t>
-      </w:r>
-      <w:r>
-        <w:t xml:space="preserve">A </w:t>
-      </w:r>
-      <w:proofErr w:type="spellStart"/>
-      <w:r>
-        <w:t>CASE_Virtual_Processor</w:t>
-      </w:r>
-      <w:proofErr w:type="spellEnd"/>
-      <w:r>
-        <w:t xml:space="preserve"> component type and component implementation is added to the AADL file, and a </w:t>
-      </w:r>
-      <w:proofErr w:type="spellStart"/>
-      <w:r>
-        <w:t>CASE_Virtual_Processor</w:t>
-      </w:r>
-      <w:proofErr w:type="spellEnd"/>
-      <w:r>
-        <w:t xml:space="preserve"> subcomponent is inserted into the component implementation containing the software component that was selected for isolation</w:t>
-      </w:r>
-      <w:r>
-        <w:t xml:space="preserve"> (see </w:t>
-      </w:r>
-      <w:r>
-        <w:fldChar w:fldCharType="begin"/>
-      </w:r>
-      <w:r>
-        <w:instrText xml:space="preserve"> REF _Ref18182360 \h </w:instrText>
-      </w:r>
-      <w:r>
-        <w:fldChar w:fldCharType="separate"/>
-      </w:r>
-      <w:r>
-        <w:t xml:space="preserve">Figure </w:t>
-      </w:r>
-      <w:r>
-        <w:rPr>
-          <w:noProof/>
-        </w:rPr>
-        <w:t>3</w:t>
-      </w:r>
-      <w:r>
-        <w:fldChar w:fldCharType="end"/>
-      </w:r>
-      <w:r>
-        <w:t>)</w:t>
-      </w:r>
-      <w:r>
-        <w:t>.</w:t>
-      </w:r>
-    </w:p>
-    <w:p>
       <w:pPr>
         <w:keepNext/>
         <w:jc w:val="center"/>
@@ -628,10 +775,10 @@
           <w:noProof/>
         </w:rPr>
         <w:drawing>
-          <wp:inline distT="0" distB="0" distL="0" distR="0" wp14:anchorId="1B265814" wp14:editId="1EAE7BA0">
-            <wp:extent cx="4075611" cy="3931920"/>
-            <wp:effectExtent l="0" t="0" r="1270" b="0"/>
-            <wp:docPr id="7" name="Picture 7"/>
+          <wp:inline distT="0" distB="0" distL="0" distR="0" wp14:anchorId="2E1E66F6" wp14:editId="5A5BDE26">
+            <wp:extent cx="4486275" cy="3126013"/>
+            <wp:effectExtent l="0" t="0" r="0" b="0"/>
+            <wp:docPr id="3" name="Picture 3"/>
             <wp:cNvGraphicFramePr>
               <a:graphicFrameLocks xmlns:a="http://schemas.openxmlformats.org/drawingml/2006/main" noChangeAspect="1"/>
             </wp:cNvGraphicFramePr>
@@ -651,7 +798,7 @@
                   <pic:spPr>
                     <a:xfrm>
                       <a:off x="0" y="0"/>
-                      <a:ext cx="4090770" cy="3946544"/>
+                      <a:ext cx="4509612" cy="3142274"/>
                     </a:xfrm>
                     <a:prstGeom prst="rect">
                       <a:avLst/>
@@ -667,10 +814,9 @@
     <w:p>
       <w:pPr>
         <w:pStyle w:val="Caption"/>
-        <w:ind w:left="1260" w:right="1350"/>
         <w:jc w:val="center"/>
       </w:pPr>
-      <w:bookmarkStart w:id="3" w:name="_Ref18182360"/>
+      <w:bookmarkStart w:id="1" w:name="_Ref18181152"/>
       <w:r>
         <w:t xml:space="preserve">Figure </w:t>
       </w:r>
@@ -696,7 +842,7 @@
         <w:rPr>
           <w:noProof/>
         </w:rPr>
-        <w:t>3</w:t>
+        <w:t>2</w:t>
       </w:r>
       <w:r>
         <w:rPr>
@@ -704,106 +850,165 @@
         </w:rPr>
         <w:fldChar w:fldCharType="end"/>
       </w:r>
-      <w:bookmarkEnd w:id="3"/>
-      <w:r>
-        <w:t xml:space="preserve">. Line 78: </w:t>
-      </w:r>
-      <w:proofErr w:type="spellStart"/>
-      <w:r>
-        <w:t>CASE_Virtual_Processor</w:t>
-      </w:r>
-      <w:proofErr w:type="spellEnd"/>
-      <w:r>
-        <w:t xml:space="preserve"> component type; Line 83: </w:t>
-      </w:r>
-      <w:proofErr w:type="spellStart"/>
-      <w:r>
-        <w:t>CASE_Virtual_Processor</w:t>
-      </w:r>
-      <w:proofErr w:type="spellEnd"/>
-      <w:r>
-        <w:t xml:space="preserve"> component implementation; Line 1</w:t>
-      </w:r>
-      <w:r>
-        <w:t>11</w:t>
-      </w:r>
-      <w:r>
-        <w:t xml:space="preserve">: </w:t>
-      </w:r>
-      <w:proofErr w:type="spellStart"/>
-      <w:r>
-        <w:t>CASE_Virtual_Processor</w:t>
-      </w:r>
-      <w:proofErr w:type="spellEnd"/>
-      <w:r>
-        <w:t xml:space="preserve"> subcomponent.</w:t>
+      <w:bookmarkEnd w:id="1"/>
+      <w:r>
+        <w:t>. Add Isolator wizard.</w:t>
       </w:r>
     </w:p>
     <w:p>
       <w:r>
-        <w:lastRenderedPageBreak/>
-        <w:t xml:space="preserve">Virtualization is </w:t>
-      </w:r>
-      <w:r>
-        <w:t>represented</w:t>
-      </w:r>
-      <w:r>
-        <w:t xml:space="preserve"> in AADL by binding a virtual processor component to a processor component, and then binding the isolated software components to the virtual processor</w:t>
-      </w:r>
-      <w:r>
-        <w:t xml:space="preserve"> (see </w:t>
-      </w:r>
-      <w:r>
-        <w:fldChar w:fldCharType="begin"/>
-      </w:r>
-      <w:r>
-        <w:instrText xml:space="preserve"> REF _Ref18182540 \h </w:instrText>
-      </w:r>
-      <w:r>
-        <w:fldChar w:fldCharType="separate"/>
-      </w:r>
-      <w:r>
-        <w:t xml:space="preserve">Figure </w:t>
-      </w:r>
-      <w:r>
-        <w:rPr>
-          <w:noProof/>
-        </w:rPr>
-        <w:t>4</w:t>
-      </w:r>
-      <w:r>
-        <w:fldChar w:fldCharType="end"/>
-      </w:r>
-      <w:r>
-        <w:t>)</w:t>
-      </w:r>
-      <w:r>
-        <w:t>.  The transform will also remove existing bindings between the isolated software components and the processor component they were originally bound to.</w:t>
-      </w:r>
-      <w:r>
-        <w:t xml:space="preserve">  Note that per AADL semantics, if a component implementation is bound to a processor, that binding is also</w:t>
-      </w:r>
-      <w:r>
-        <w:t xml:space="preserve"> implicitly</w:t>
-      </w:r>
-      <w:r>
-        <w:t xml:space="preserve"> applied to that component’s subcomponents, unless a subcomponent has an explicit binding to a different processor.</w:t>
+        <w:t xml:space="preserve">The Isolator transform will create a new </w:t>
+      </w:r>
+      <w:r>
+        <w:t>AADL v</w:t>
+      </w:r>
+      <w:r>
+        <w:t>irtual</w:t>
+      </w:r>
+      <w:r>
+        <w:t xml:space="preserve"> p</w:t>
+      </w:r>
+      <w:r>
+        <w:t>rocessor</w:t>
+      </w:r>
+      <w:r>
+        <w:t xml:space="preserve"> component</w:t>
+      </w:r>
+      <w:r>
+        <w:t xml:space="preserve"> and bind it to the same processor that the selected subcomponent </w:t>
+      </w:r>
+      <w:r>
+        <w:t>wa</w:t>
+      </w:r>
+      <w:r>
+        <w:t>s bound to.</w:t>
+      </w:r>
+      <w:r>
+        <w:t xml:space="preserve">  </w:t>
+      </w:r>
+      <w:r>
+        <w:t>You can provide the name of the virtual processor subcomponent, or use the default name in the first field of the wizard.</w:t>
+      </w:r>
+      <w:r>
+        <w:t xml:space="preserve">  If the field is left blank, the default name will be used.</w:t>
+      </w:r>
+      <w:r>
+        <w:t xml:space="preserve">  Note that if the specified name already exists, a number will be appended to the name to make it unique within the containing component implementation.</w:t>
+      </w:r>
+      <w:r>
+        <w:t xml:space="preserve">  </w:t>
       </w:r>
     </w:p>
     <w:p>
+      <w:r>
+        <w:t>The build process will package isolated components in a virtual machine.  You can specify the virtual machine operating system, use the default name</w:t>
+      </w:r>
+      <w:r>
+        <w:t>, or leave blank</w:t>
+      </w:r>
+      <w:r>
+        <w:t xml:space="preserve">.  </w:t>
+      </w:r>
+      <w:r>
+        <w:t xml:space="preserve">The Isolator transform enables you to choose whether you would like to isolate the selected component and all of its subcomponents, or only specific subcomponents.  Choosing to isolate only selected subcomponents will enable checkboxes for each subcomponent for selection/de-selection.  </w:t>
+      </w:r>
+    </w:p>
+    <w:p>
+      <w:r>
+        <w:t>The requirement drop-down</w:t>
+      </w:r>
+      <w:r>
+        <w:t xml:space="preserve"> box</w:t>
+      </w:r>
+      <w:r>
+        <w:t xml:space="preserve"> lists all of the imported cyber-requirements from the TA1 tools.  By specifying the cyber requirement that drives the </w:t>
+      </w:r>
+      <w:r>
+        <w:t>isolator</w:t>
+      </w:r>
+      <w:r>
+        <w:t xml:space="preserve"> transformation, the appropriate assurance argument can be constructed for demonstrating the requirement was addressed correctly.  A requirement does not need to be selected to insert the </w:t>
+      </w:r>
+      <w:r>
+        <w:t>isolator</w:t>
+      </w:r>
+      <w:r>
+        <w:t>, but it is highly recommended for construction of the proper system assurance case.</w:t>
+      </w:r>
+    </w:p>
+    <w:p>
+      <w:r>
+        <w:t>Clicking OK will close the wizard and apply the model transformation.</w:t>
+      </w:r>
+      <w:r>
+        <w:t xml:space="preserve">  </w:t>
+      </w:r>
+      <w:r>
+        <w:t xml:space="preserve">A </w:t>
+      </w:r>
+      <w:proofErr w:type="spellStart"/>
+      <w:r>
+        <w:t>CASE_Virtual_Processor</w:t>
+      </w:r>
+      <w:proofErr w:type="spellEnd"/>
+      <w:r>
+        <w:t xml:space="preserve"> component type and component implementation is added to the AADL file, and a </w:t>
+      </w:r>
+      <w:proofErr w:type="spellStart"/>
+      <w:r>
+        <w:lastRenderedPageBreak/>
+        <w:t>CASE_Virtual_Processor</w:t>
+      </w:r>
+      <w:proofErr w:type="spellEnd"/>
+      <w:r>
+        <w:t xml:space="preserve"> subcomponent is inserted into the component implementation containing the software component that was selected for isolation</w:t>
+      </w:r>
+      <w:r>
+        <w:t xml:space="preserve"> (see </w:t>
+      </w:r>
+      <w:r>
+        <w:fldChar w:fldCharType="begin"/>
+      </w:r>
+      <w:r>
+        <w:instrText xml:space="preserve"> REF _Ref18182360 \h </w:instrText>
+      </w:r>
+      <w:r>
+        <w:fldChar w:fldCharType="separate"/>
+      </w:r>
+      <w:r>
+        <w:t xml:space="preserve">Figure </w:t>
+      </w:r>
+      <w:r>
+        <w:rPr>
+          <w:noProof/>
+        </w:rPr>
+        <w:t>3</w:t>
+      </w:r>
+      <w:r>
+        <w:fldChar w:fldCharType="end"/>
+      </w:r>
+      <w:r>
+        <w:t>)</w:t>
+      </w:r>
+      <w:r>
+        <w:t>.</w:t>
+      </w:r>
+    </w:p>
+    <w:p>
       <w:pPr>
         <w:keepNext/>
         <w:jc w:val="center"/>
       </w:pPr>
+      <w:bookmarkStart w:id="2" w:name="_GoBack"/>
       <w:r>
         <w:rPr>
           <w:noProof/>
         </w:rPr>
         <w:drawing>
-          <wp:inline distT="0" distB="0" distL="0" distR="0" wp14:anchorId="35A7F33B" wp14:editId="54161295">
-            <wp:extent cx="5461000" cy="583440"/>
-            <wp:effectExtent l="0" t="0" r="0" b="7620"/>
-            <wp:docPr id="8" name="Picture 8"/>
+          <wp:inline distT="0" distB="0" distL="0" distR="0" wp14:anchorId="5B41F54B" wp14:editId="6E1AA626">
+            <wp:extent cx="5943600" cy="3761740"/>
+            <wp:effectExtent l="0" t="0" r="0" b="0"/>
+            <wp:docPr id="2" name="Picture 2"/>
             <wp:cNvGraphicFramePr>
               <a:graphicFrameLocks xmlns:a="http://schemas.openxmlformats.org/drawingml/2006/main" noChangeAspect="1"/>
             </wp:cNvGraphicFramePr>
@@ -823,7 +1028,7 @@
                   <pic:spPr>
                     <a:xfrm>
                       <a:off x="0" y="0"/>
-                      <a:ext cx="5604343" cy="598754"/>
+                      <a:ext cx="5943600" cy="3761740"/>
                     </a:xfrm>
                     <a:prstGeom prst="rect">
                       <a:avLst/>
@@ -835,13 +1040,15 @@
           </wp:inline>
         </w:drawing>
       </w:r>
+      <w:bookmarkEnd w:id="2"/>
     </w:p>
     <w:p>
       <w:pPr>
         <w:pStyle w:val="Caption"/>
+        <w:ind w:left="1260" w:right="1350"/>
         <w:jc w:val="center"/>
       </w:pPr>
-      <w:bookmarkStart w:id="4" w:name="_Ref18182540"/>
+      <w:bookmarkStart w:id="3" w:name="_Ref18182360"/>
       <w:r>
         <w:t xml:space="preserve">Figure </w:t>
       </w:r>
@@ -867,7 +1074,7 @@
         <w:rPr>
           <w:noProof/>
         </w:rPr>
-        <w:t>4</w:t>
+        <w:t>3</w:t>
       </w:r>
       <w:r>
         <w:rPr>
@@ -875,112 +1082,165 @@
         </w:rPr>
         <w:fldChar w:fldCharType="end"/>
       </w:r>
-      <w:bookmarkEnd w:id="4"/>
-      <w:r>
-        <w:t>. Line 13</w:t>
-      </w:r>
-      <w:r>
-        <w:t>4</w:t>
-      </w:r>
-      <w:r>
-        <w:t>: Virtual Processor VPROC is bound to processor PROC_HW; Line 13</w:t>
-      </w:r>
-      <w:r>
-        <w:t>7</w:t>
+      <w:bookmarkEnd w:id="3"/>
+      <w:r>
+        <w:t xml:space="preserve">. Line </w:t>
+      </w:r>
+      <w:r>
+        <w:t>53</w:t>
       </w:r>
       <w:r>
         <w:t xml:space="preserve">: </w:t>
       </w:r>
       <w:proofErr w:type="spellStart"/>
       <w:r>
-        <w:t>FlightPlanner</w:t>
+        <w:t>CASE_Virtual_Processor</w:t>
       </w:r>
       <w:proofErr w:type="spellEnd"/>
       <w:r>
-        <w:t xml:space="preserve"> subcomponent PROC_SW.FPLN is bound to virtual processor VPROC.</w:t>
+        <w:t xml:space="preserve"> component type; Line </w:t>
+      </w:r>
+      <w:r>
+        <w:t>58</w:t>
+      </w:r>
+      <w:r>
+        <w:t xml:space="preserve">: </w:t>
+      </w:r>
+      <w:proofErr w:type="spellStart"/>
+      <w:r>
+        <w:t>CASE_Virtual_Processor</w:t>
+      </w:r>
+      <w:proofErr w:type="spellEnd"/>
+      <w:r>
+        <w:t xml:space="preserve"> component implementation; Line </w:t>
+      </w:r>
+      <w:r>
+        <w:t>70</w:t>
+      </w:r>
+      <w:r>
+        <w:t xml:space="preserve">: </w:t>
+      </w:r>
+      <w:proofErr w:type="spellStart"/>
+      <w:r>
+        <w:t>CASE</w:t>
+      </w:r>
+      <w:r>
+        <w:t>_Virtual_Processor</w:t>
+      </w:r>
+      <w:proofErr w:type="spellEnd"/>
+      <w:r>
+        <w:t xml:space="preserve"> subcomponent; Lines 72-73: updated processor bindings.</w:t>
       </w:r>
     </w:p>
     <w:p>
       <w:r>
-        <w:t xml:space="preserve">As part of the transform, the requirement </w:t>
-      </w:r>
-      <w:r>
-        <w:t xml:space="preserve">(specified in the model as a </w:t>
-      </w:r>
-      <w:proofErr w:type="gramStart"/>
-      <w:r>
-        <w:t>Resolute</w:t>
-      </w:r>
-      <w:proofErr w:type="gramEnd"/>
-      <w:r>
-        <w:t xml:space="preserve"> claim) </w:t>
-      </w:r>
-      <w:r>
-        <w:t xml:space="preserve">will be updated with </w:t>
-      </w:r>
-      <w:r>
-        <w:t xml:space="preserve">an </w:t>
-      </w:r>
-      <w:proofErr w:type="spellStart"/>
-      <w:r>
-        <w:rPr>
-          <w:rFonts w:ascii="Courier New" w:hAnsi="Courier New" w:cs="Courier New"/>
-        </w:rPr>
-        <w:t>add_i</w:t>
-      </w:r>
-      <w:r>
-        <w:rPr>
-          <w:rFonts w:ascii="Courier New" w:hAnsi="Courier New" w:cs="Courier New"/>
-        </w:rPr>
-        <w:t>solator</w:t>
-      </w:r>
-      <w:proofErr w:type="spellEnd"/>
-      <w:r>
-        <w:t xml:space="preserve"> </w:t>
-      </w:r>
-      <w:proofErr w:type="spellStart"/>
-      <w:r>
-        <w:t>subclaim</w:t>
-      </w:r>
-      <w:proofErr w:type="spellEnd"/>
-      <w:r>
-        <w:t xml:space="preserve"> from the </w:t>
-      </w:r>
-      <w:proofErr w:type="spellStart"/>
-      <w:r>
-        <w:t>CASE_Model_Transformations</w:t>
-      </w:r>
-      <w:proofErr w:type="spellEnd"/>
-      <w:r>
-        <w:t xml:space="preserve"> claim library (see </w:t>
-      </w:r>
-      <w:r>
-        <w:fldChar w:fldCharType="begin"/>
-      </w:r>
-      <w:r>
-        <w:instrText xml:space="preserve"> REF _Ref18183036 \h </w:instrText>
-      </w:r>
-      <w:r>
-        <w:fldChar w:fldCharType="separate"/>
-      </w:r>
-      <w:r>
-        <w:t xml:space="preserve">Figure </w:t>
-      </w:r>
-      <w:r>
-        <w:rPr>
-          <w:noProof/>
-        </w:rPr>
-        <w:t>5</w:t>
-      </w:r>
-      <w:r>
-        <w:fldChar w:fldCharType="end"/>
-      </w:r>
-      <w:r>
-        <w:t>).  This will provide assurance that the model transformation was performed correctly, and that the processor bindings are preserved throughout the remainder of system design, and through every step of the build process.</w:t>
+        <w:t xml:space="preserve">Virtualization is </w:t>
+      </w:r>
+      <w:r>
+        <w:t>represented</w:t>
+      </w:r>
+      <w:r>
+        <w:t xml:space="preserve"> in AADL by binding a virtual processor component to a processor component, and then binding the isolated software components to the virtual processor.  The transform will also remove existing bindings between the isolated software components and the processor component they were originally bound to.</w:t>
+      </w:r>
+      <w:r>
+        <w:t xml:space="preserve">  Note that per AADL semantics, if a component implementation is bound to a processor, that binding is also</w:t>
+      </w:r>
+      <w:r>
+        <w:t xml:space="preserve"> implicitly</w:t>
+      </w:r>
+      <w:r>
+        <w:t xml:space="preserve"> applied to that component’s subcomponents, unless a subcomponent has an explicit binding to a different processor.</w:t>
       </w:r>
     </w:p>
     <w:p>
       <w:pPr>
+        <w:pStyle w:val="Heading3"/>
+      </w:pPr>
+      <w:r>
+        <w:t>Design Assurance</w:t>
+      </w:r>
+    </w:p>
+    <w:p>
+      <w:r>
+        <w:t xml:space="preserve">As part of the transform, the requirement </w:t>
+      </w:r>
+      <w:r>
+        <w:t xml:space="preserve">(specified in the model as a </w:t>
+      </w:r>
+      <w:proofErr w:type="gramStart"/>
+      <w:r>
+        <w:t>Resolute</w:t>
+      </w:r>
+      <w:proofErr w:type="gramEnd"/>
+      <w:r>
+        <w:t xml:space="preserve"> claim) </w:t>
+      </w:r>
+      <w:r>
+        <w:t xml:space="preserve">will be updated with </w:t>
+      </w:r>
+      <w:r>
+        <w:t xml:space="preserve">an </w:t>
+      </w:r>
+      <w:proofErr w:type="spellStart"/>
+      <w:r>
+        <w:rPr>
+          <w:rFonts w:ascii="Courier New" w:hAnsi="Courier New" w:cs="Courier New"/>
+        </w:rPr>
+        <w:t>add_i</w:t>
+      </w:r>
+      <w:r>
+        <w:rPr>
+          <w:rFonts w:ascii="Courier New" w:hAnsi="Courier New" w:cs="Courier New"/>
+        </w:rPr>
+        <w:t>solator</w:t>
+      </w:r>
+      <w:proofErr w:type="spellEnd"/>
+      <w:r>
+        <w:t xml:space="preserve"> </w:t>
+      </w:r>
+      <w:proofErr w:type="spellStart"/>
+      <w:r>
+        <w:t>subclaim</w:t>
+      </w:r>
+      <w:proofErr w:type="spellEnd"/>
+      <w:r>
+        <w:t xml:space="preserve"> from the </w:t>
+      </w:r>
+      <w:proofErr w:type="spellStart"/>
+      <w:r>
+        <w:t>CASE_Model_Transformations</w:t>
+      </w:r>
+      <w:proofErr w:type="spellEnd"/>
+      <w:r>
+        <w:t xml:space="preserve"> claim library (see </w:t>
+      </w:r>
+      <w:r>
+        <w:fldChar w:fldCharType="begin"/>
+      </w:r>
+      <w:r>
+        <w:instrText xml:space="preserve"> REF _Ref18183036 \h </w:instrText>
+      </w:r>
+      <w:r>
+        <w:fldChar w:fldCharType="separate"/>
+      </w:r>
+      <w:r>
+        <w:t xml:space="preserve">Figure </w:t>
+      </w:r>
+      <w:r>
+        <w:rPr>
+          <w:noProof/>
+        </w:rPr>
+        <w:t>4</w:t>
+      </w:r>
+      <w:r>
+        <w:fldChar w:fldCharType="end"/>
+      </w:r>
+      <w:r>
+        <w:t>).  This will provide assurance that the model transformation was performed correctly, and that the processor bindings are preserved throughout the remainder of system design, and through every step of the build process.</w:t>
+      </w:r>
+    </w:p>
+    <w:p>
+      <w:pPr>
         <w:keepNext/>
         <w:jc w:val="center"/>
       </w:pPr>
@@ -988,6 +1248,7 @@
         <w:rPr>
           <w:noProof/>
         </w:rPr>
+        <w:lastRenderedPageBreak/>
         <w:drawing>
           <wp:inline distT="0" distB="0" distL="0" distR="0" wp14:anchorId="6AE9E2CD" wp14:editId="05DE7FB2">
             <wp:extent cx="5080879" cy="878840"/>
@@ -1030,7 +1291,7 @@
         <w:pStyle w:val="Caption"/>
         <w:jc w:val="center"/>
       </w:pPr>
-      <w:bookmarkStart w:id="5" w:name="_Ref18183036"/>
+      <w:bookmarkStart w:id="4" w:name="_Ref18183036"/>
       <w:r>
         <w:t xml:space="preserve">Figure </w:t>
       </w:r>
@@ -1056,7 +1317,7 @@
         <w:rPr>
           <w:noProof/>
         </w:rPr>
-        <w:t>5</w:t>
+        <w:t>4</w:t>
       </w:r>
       <w:r>
         <w:rPr>
@@ -1064,7 +1325,7 @@
         </w:rPr>
         <w:fldChar w:fldCharType="end"/>
       </w:r>
-      <w:bookmarkEnd w:id="5"/>
+      <w:bookmarkEnd w:id="4"/>
       <w:r>
         <w:t>. Isolator requirement in Resolute.</w:t>
       </w:r>
@@ -1082,6 +1343,119 @@
 <file path=word/numbering.xml><?xml version="1.0" encoding="utf-8"?>
 <w:numbering xmlns:wpc="http://schemas.microsoft.com/office/word/2010/wordprocessingCanvas" xmlns:mc="http://schemas.openxmlformats.org/markup-compatibility/2006" xmlns:o="urn:schemas-microsoft-com:office:office" xmlns:r="http://schemas.openxmlformats.org/officeDocument/2006/relationships" xmlns:m="http://schemas.openxmlformats.org/officeDocument/2006/math" xmlns:v="urn:schemas-microsoft-com:vml" xmlns:wp14="http://schemas.microsoft.com/office/word/2010/wordprocessingDrawing" xmlns:wp="http://schemas.openxmlformats.org/drawingml/2006/wordprocessingDrawing" xmlns:w10="urn:schemas-microsoft-com:office:word" xmlns:w="http://schemas.openxmlformats.org/wordprocessingml/2006/main" xmlns:w14="http://schemas.microsoft.com/office/word/2010/wordml" xmlns:w15="http://schemas.microsoft.com/office/word/2012/wordml" xmlns:wpg="http://schemas.microsoft.com/office/word/2010/wordprocessingGroup" xmlns:wpi="http://schemas.microsoft.com/office/word/2010/wordprocessingInk" xmlns:wne="http://schemas.microsoft.com/office/word/2006/wordml" xmlns:wps="http://schemas.microsoft.com/office/word/2010/wordprocessingShape" mc:Ignorable="w14 w15 wp14">
   <w:abstractNum w:abstractNumId="0" w15:restartNumberingAfterBreak="0">
+    <w:nsid w:val="131B3872"/>
+    <w:multiLevelType w:val="hybridMultilevel"/>
+    <w:tmpl w:val="4104CAEC"/>
+    <w:lvl w:ilvl="0" w:tplc="04090001">
+      <w:start w:val="1"/>
+      <w:numFmt w:val="bullet"/>
+      <w:lvlText w:val=""/>
+      <w:lvlJc w:val="left"/>
+      <w:pPr>
+        <w:ind w:left="720" w:hanging="360"/>
+      </w:pPr>
+      <w:rPr>
+        <w:rFonts w:ascii="Symbol" w:hAnsi="Symbol" w:hint="default"/>
+      </w:rPr>
+    </w:lvl>
+    <w:lvl w:ilvl="1" w:tplc="04090003" w:tentative="1">
+      <w:start w:val="1"/>
+      <w:numFmt w:val="bullet"/>
+      <w:lvlText w:val="o"/>
+      <w:lvlJc w:val="left"/>
+      <w:pPr>
+        <w:ind w:left="1440" w:hanging="360"/>
+      </w:pPr>
+      <w:rPr>
+        <w:rFonts w:ascii="Courier New" w:hAnsi="Courier New" w:cs="Courier New" w:hint="default"/>
+      </w:rPr>
+    </w:lvl>
+    <w:lvl w:ilvl="2" w:tplc="04090005" w:tentative="1">
+      <w:start w:val="1"/>
+      <w:numFmt w:val="bullet"/>
+      <w:lvlText w:val=""/>
+      <w:lvlJc w:val="left"/>
+      <w:pPr>
+        <w:ind w:left="2160" w:hanging="360"/>
+      </w:pPr>
+      <w:rPr>
+        <w:rFonts w:ascii="Wingdings" w:hAnsi="Wingdings" w:hint="default"/>
+      </w:rPr>
+    </w:lvl>
+    <w:lvl w:ilvl="3" w:tplc="04090001" w:tentative="1">
+      <w:start w:val="1"/>
+      <w:numFmt w:val="bullet"/>
+      <w:lvlText w:val=""/>
+      <w:lvlJc w:val="left"/>
+      <w:pPr>
+        <w:ind w:left="2880" w:hanging="360"/>
+      </w:pPr>
+      <w:rPr>
+        <w:rFonts w:ascii="Symbol" w:hAnsi="Symbol" w:hint="default"/>
+      </w:rPr>
+    </w:lvl>
+    <w:lvl w:ilvl="4" w:tplc="04090003" w:tentative="1">
+      <w:start w:val="1"/>
+      <w:numFmt w:val="bullet"/>
+      <w:lvlText w:val="o"/>
+      <w:lvlJc w:val="left"/>
+      <w:pPr>
+        <w:ind w:left="3600" w:hanging="360"/>
+      </w:pPr>
+      <w:rPr>
+        <w:rFonts w:ascii="Courier New" w:hAnsi="Courier New" w:cs="Courier New" w:hint="default"/>
+      </w:rPr>
+    </w:lvl>
+    <w:lvl w:ilvl="5" w:tplc="04090005" w:tentative="1">
+      <w:start w:val="1"/>
+      <w:numFmt w:val="bullet"/>
+      <w:lvlText w:val=""/>
+      <w:lvlJc w:val="left"/>
+      <w:pPr>
+        <w:ind w:left="4320" w:hanging="360"/>
+      </w:pPr>
+      <w:rPr>
+        <w:rFonts w:ascii="Wingdings" w:hAnsi="Wingdings" w:hint="default"/>
+      </w:rPr>
+    </w:lvl>
+    <w:lvl w:ilvl="6" w:tplc="04090001" w:tentative="1">
+      <w:start w:val="1"/>
+      <w:numFmt w:val="bullet"/>
+      <w:lvlText w:val=""/>
+      <w:lvlJc w:val="left"/>
+      <w:pPr>
+        <w:ind w:left="5040" w:hanging="360"/>
+      </w:pPr>
+      <w:rPr>
+        <w:rFonts w:ascii="Symbol" w:hAnsi="Symbol" w:hint="default"/>
+      </w:rPr>
+    </w:lvl>
+    <w:lvl w:ilvl="7" w:tplc="04090003" w:tentative="1">
+      <w:start w:val="1"/>
+      <w:numFmt w:val="bullet"/>
+      <w:lvlText w:val="o"/>
+      <w:lvlJc w:val="left"/>
+      <w:pPr>
+        <w:ind w:left="5760" w:hanging="360"/>
+      </w:pPr>
+      <w:rPr>
+        <w:rFonts w:ascii="Courier New" w:hAnsi="Courier New" w:cs="Courier New" w:hint="default"/>
+      </w:rPr>
+    </w:lvl>
+    <w:lvl w:ilvl="8" w:tplc="04090005" w:tentative="1">
+      <w:start w:val="1"/>
+      <w:numFmt w:val="bullet"/>
+      <w:lvlText w:val=""/>
+      <w:lvlJc w:val="left"/>
+      <w:pPr>
+        <w:ind w:left="6480" w:hanging="360"/>
+      </w:pPr>
+      <w:rPr>
+        <w:rFonts w:ascii="Wingdings" w:hAnsi="Wingdings" w:hint="default"/>
+      </w:rPr>
+    </w:lvl>
+  </w:abstractNum>
+  <w:abstractNum w:abstractNumId="1" w15:restartNumberingAfterBreak="0">
     <w:nsid w:val="526711A3"/>
     <w:multiLevelType w:val="hybridMultilevel"/>
     <w:tmpl w:val="75FE306C"/>
@@ -1195,6 +1569,9 @@
     </w:lvl>
   </w:abstractNum>
   <w:num w:numId="1">
+    <w:abstractNumId w:val="1"/>
+  </w:num>
+  <w:num w:numId="2">
     <w:abstractNumId w:val="0"/>
   </w:num>
 </w:numbering>
@@ -1617,6 +1994,28 @@
       <w:szCs w:val="26"/>
     </w:rPr>
   </w:style>
+  <w:style w:type="paragraph" w:styleId="Heading3">
+    <w:name w:val="heading 3"/>
+    <w:basedOn w:val="Normal"/>
+    <w:next w:val="Normal"/>
+    <w:link w:val="Heading3Char"/>
+    <w:uiPriority w:val="9"/>
+    <w:unhideWhenUsed/>
+    <w:qFormat/>
+    <w:rsid w:val="00443D37"/>
+    <w:pPr>
+      <w:keepNext/>
+      <w:keepLines/>
+      <w:spacing w:before="40" w:after="0"/>
+      <w:outlineLvl w:val="2"/>
+    </w:pPr>
+    <w:rPr>
+      <w:rFonts w:asciiTheme="majorHAnsi" w:eastAsiaTheme="majorEastAsia" w:hAnsiTheme="majorHAnsi" w:cstheme="majorBidi"/>
+      <w:color w:val="1F4D78" w:themeColor="accent1" w:themeShade="7F"/>
+      <w:sz w:val="24"/>
+      <w:szCs w:val="24"/>
+    </w:rPr>
+  </w:style>
   <w:style w:type="character" w:default="1" w:styleId="DefaultParagraphFont">
     <w:name w:val="Default Paragraph Font"/>
     <w:uiPriority w:val="1"/>
@@ -1695,7 +2094,6 @@
     <w:name w:val="Hyperlink"/>
     <w:basedOn w:val="DefaultParagraphFont"/>
     <w:uiPriority w:val="99"/>
-    <w:semiHidden/>
     <w:unhideWhenUsed/>
     <w:rsid w:val="00A10E64"/>
     <w:rPr>
@@ -1751,6 +2149,19 @@
       <w:ind w:left="720"/>
       <w:contextualSpacing/>
     </w:pPr>
+  </w:style>
+  <w:style w:type="character" w:customStyle="1" w:styleId="Heading3Char">
+    <w:name w:val="Heading 3 Char"/>
+    <w:basedOn w:val="DefaultParagraphFont"/>
+    <w:link w:val="Heading3"/>
+    <w:uiPriority w:val="9"/>
+    <w:rsid w:val="00443D37"/>
+    <w:rPr>
+      <w:rFonts w:asciiTheme="majorHAnsi" w:eastAsiaTheme="majorEastAsia" w:hAnsiTheme="majorHAnsi" w:cstheme="majorBidi"/>
+      <w:color w:val="1F4D78" w:themeColor="accent1" w:themeShade="7F"/>
+      <w:sz w:val="24"/>
+      <w:szCs w:val="24"/>
+    </w:rPr>
   </w:style>
 </w:styles>
 </file>
@@ -2021,7 +2432,7 @@
 </file>
 
 <file path=customXml/itemProps1.xml><?xml version="1.0" encoding="utf-8"?>
-<ds:datastoreItem xmlns:ds="http://schemas.openxmlformats.org/officeDocument/2006/customXml" ds:itemID="{8797053D-AE30-4AD4-8322-9F03486788B3}">
+<ds:datastoreItem xmlns:ds="http://schemas.openxmlformats.org/officeDocument/2006/customXml" ds:itemID="{F32F2C9B-ED1B-40C7-B684-3F81BF9D4966}">
   <ds:schemaRefs>
     <ds:schemaRef ds:uri="http://schemas.openxmlformats.org/officeDocument/2006/bibliography"/>
   </ds:schemaRefs>

</xml_diff>

<commit_message>
modified figure to reflect example
</commit_message>
<xml_diff>
--- a/TA2/Model Transformations/Isolator/Collins CASE TA2 Isolator Transform.docx
+++ b/TA2/Model Transformations/Isolator/Collins CASE TA2 Isolator Transform.docx
@@ -999,7 +999,6 @@
         <w:keepNext/>
         <w:jc w:val="center"/>
       </w:pPr>
-      <w:bookmarkStart w:id="2" w:name="_GoBack"/>
       <w:r>
         <w:rPr>
           <w:noProof/>
@@ -1040,7 +1039,6 @@
           </wp:inline>
         </w:drawing>
       </w:r>
-      <w:bookmarkEnd w:id="2"/>
     </w:p>
     <w:p>
       <w:pPr>
@@ -1048,7 +1046,7 @@
         <w:ind w:left="1260" w:right="1350"/>
         <w:jc w:val="center"/>
       </w:pPr>
-      <w:bookmarkStart w:id="3" w:name="_Ref18182360"/>
+      <w:bookmarkStart w:id="2" w:name="_Ref18182360"/>
       <w:r>
         <w:t xml:space="preserve">Figure </w:t>
       </w:r>
@@ -1082,7 +1080,7 @@
         </w:rPr>
         <w:fldChar w:fldCharType="end"/>
       </w:r>
-      <w:bookmarkEnd w:id="3"/>
+      <w:bookmarkEnd w:id="2"/>
       <w:r>
         <w:t xml:space="preserve">. Line </w:t>
       </w:r>
@@ -1250,10 +1248,10 @@
         </w:rPr>
         <w:lastRenderedPageBreak/>
         <w:drawing>
-          <wp:inline distT="0" distB="0" distL="0" distR="0" wp14:anchorId="6AE9E2CD" wp14:editId="05DE7FB2">
-            <wp:extent cx="5080879" cy="878840"/>
-            <wp:effectExtent l="0" t="0" r="5715" b="0"/>
-            <wp:docPr id="9" name="Picture 9"/>
+          <wp:inline distT="0" distB="0" distL="0" distR="0" wp14:anchorId="699EACD6" wp14:editId="3ACD09EF">
+            <wp:extent cx="5943600" cy="924560"/>
+            <wp:effectExtent l="0" t="0" r="0" b="8890"/>
+            <wp:docPr id="4" name="Picture 4"/>
             <wp:cNvGraphicFramePr>
               <a:graphicFrameLocks xmlns:a="http://schemas.openxmlformats.org/drawingml/2006/main" noChangeAspect="1"/>
             </wp:cNvGraphicFramePr>
@@ -1273,7 +1271,7 @@
                   <pic:spPr>
                     <a:xfrm>
                       <a:off x="0" y="0"/>
-                      <a:ext cx="5258325" cy="909533"/>
+                      <a:ext cx="5943600" cy="924560"/>
                     </a:xfrm>
                     <a:prstGeom prst="rect">
                       <a:avLst/>
@@ -1285,6 +1283,8 @@
           </wp:inline>
         </w:drawing>
       </w:r>
+      <w:bookmarkStart w:id="3" w:name="_GoBack"/>
+      <w:bookmarkEnd w:id="3"/>
     </w:p>
     <w:p>
       <w:pPr>
@@ -2432,7 +2432,7 @@
 </file>
 
 <file path=customXml/itemProps1.xml><?xml version="1.0" encoding="utf-8"?>
-<ds:datastoreItem xmlns:ds="http://schemas.openxmlformats.org/officeDocument/2006/customXml" ds:itemID="{F32F2C9B-ED1B-40C7-B684-3F81BF9D4966}">
+<ds:datastoreItem xmlns:ds="http://schemas.openxmlformats.org/officeDocument/2006/customXml" ds:itemID="{7D2AD759-9718-4153-830E-7697EA9549BB}">
   <ds:schemaRefs>
     <ds:schemaRef ds:uri="http://schemas.openxmlformats.org/officeDocument/2006/bibliography"/>
   </ds:schemaRefs>

</xml_diff>